<commit_message>
model binding and html helper upload
</commit_message>
<xml_diff>
--- a/images/MVC.docx
+++ b/images/MVC.docx
@@ -3,6 +3,844 @@
 <w:document xmlns:wpc="http://schemas.microsoft.com/office/word/2010/wordprocessingCanvas" xmlns:cx="http://schemas.microsoft.com/office/drawing/2014/chartex" xmlns:cx1="http://schemas.microsoft.com/office/drawing/2015/9/8/chartex" xmlns:cx2="http://schemas.microsoft.com/office/drawing/2015/10/21/chartex" xmlns:cx3="http://schemas.microsoft.com/office/drawing/2016/5/9/chartex" xmlns:cx4="http://schemas.microsoft.com/office/drawing/2016/5/10/chartex" xmlns:cx5="http://schemas.microsoft.com/office/drawing/2016/5/11/chartex" xmlns:cx6="http://schemas.microsoft.com/office/drawing/2016/5/12/chartex" xmlns:cx7="http://schemas.microsoft.com/office/drawing/2016/5/13/chartex" xmlns:cx8="http://schemas.microsoft.com/office/drawing/2016/5/14/chartex" xmlns:mc="http://schemas.openxmlformats.org/markup-compatibility/2006" xmlns:aink="http://schemas.microsoft.com/office/drawing/2016/ink" xmlns:am3d="http://schemas.microsoft.com/office/drawing/2017/model3d" xmlns:o="urn:schemas-microsoft-com:office:office" xmlns:r="http://schemas.openxmlformats.org/officeDocument/2006/relationships" xmlns:m="http://schemas.openxmlformats.org/officeDocument/2006/math" xmlns:v="urn:schemas-microsoft-com:vml" xmlns:wp14="http://schemas.microsoft.com/office/word/2010/wordprocessingDrawing" xmlns:wp="http://schemas.openxmlformats.org/drawingml/2006/wordprocessingDrawing" xmlns:w10="urn:schemas-microsoft-com:office:word" xmlns:w="http://schemas.openxmlformats.org/wordprocessingml/2006/main" xmlns:w14="http://schemas.microsoft.com/office/word/2010/wordml" xmlns:w15="http://schemas.microsoft.com/office/word/2012/wordml" xmlns:w16cid="http://schemas.microsoft.com/office/word/2016/wordml/cid" xmlns:w16se="http://schemas.microsoft.com/office/word/2015/wordml/symex" xmlns:wpg="http://schemas.microsoft.com/office/word/2010/wordprocessingGroup" xmlns:wpi="http://schemas.microsoft.com/office/word/2010/wordprocessingInk" xmlns:wne="http://schemas.microsoft.com/office/word/2006/wordml" xmlns:wps="http://schemas.microsoft.com/office/word/2010/wordprocessingShape" mc:Ignorable="w14 w15 w16se w16cid wp14">
   <w:body>
     <w:p>
+      <w:r>
+        <mc:AlternateContent>
+          <mc:Choice Requires="wps">
+            <w:drawing>
+              <wp:anchor distT="0" distB="0" distL="114300" distR="114300" simplePos="0" relativeHeight="251687936" behindDoc="0" locked="0" layoutInCell="1" allowOverlap="1" wp14:anchorId="0624F603" wp14:editId="5C63A125">
+                <wp:simplePos x="0" y="0"/>
+                <wp:positionH relativeFrom="column">
+                  <wp:posOffset>3020060</wp:posOffset>
+                </wp:positionH>
+                <wp:positionV relativeFrom="paragraph">
+                  <wp:posOffset>3940175</wp:posOffset>
+                </wp:positionV>
+                <wp:extent cx="1175385" cy="935355"/>
+                <wp:effectExtent l="0" t="0" r="24765" b="17145"/>
+                <wp:wrapNone/>
+                <wp:docPr id="25" name="Oval 25"/>
+                <wp:cNvGraphicFramePr/>
+                <a:graphic xmlns:a="http://schemas.openxmlformats.org/drawingml/2006/main">
+                  <a:graphicData uri="http://schemas.microsoft.com/office/word/2010/wordprocessingShape">
+                    <wps:wsp>
+                      <wps:cNvSpPr/>
+                      <wps:spPr>
+                        <a:xfrm>
+                          <a:off x="0" y="0"/>
+                          <a:ext cx="1175385" cy="935355"/>
+                        </a:xfrm>
+                        <a:prstGeom prst="ellipse">
+                          <a:avLst/>
+                        </a:prstGeom>
+                      </wps:spPr>
+                      <wps:style>
+                        <a:lnRef idx="2">
+                          <a:schemeClr val="accent1">
+                            <a:shade val="50000"/>
+                          </a:schemeClr>
+                        </a:lnRef>
+                        <a:fillRef idx="1">
+                          <a:schemeClr val="accent1"/>
+                        </a:fillRef>
+                        <a:effectRef idx="0">
+                          <a:schemeClr val="accent1"/>
+                        </a:effectRef>
+                        <a:fontRef idx="minor">
+                          <a:schemeClr val="lt1"/>
+                        </a:fontRef>
+                      </wps:style>
+                      <wps:bodyPr rot="0" spcFirstLastPara="0" vertOverflow="overflow" horzOverflow="overflow" vert="horz" wrap="square" lIns="91440" tIns="45720" rIns="91440" bIns="45720" numCol="1" spcCol="0" rtlCol="0" fromWordArt="0" anchor="ctr" anchorCtr="0" forceAA="0" compatLnSpc="1">
+                        <a:prstTxWarp prst="textNoShape">
+                          <a:avLst/>
+                        </a:prstTxWarp>
+                        <a:noAutofit/>
+                      </wps:bodyPr>
+                    </wps:wsp>
+                  </a:graphicData>
+                </a:graphic>
+                <wp14:sizeRelH relativeFrom="margin">
+                  <wp14:pctWidth>0</wp14:pctWidth>
+                </wp14:sizeRelH>
+                <wp14:sizeRelV relativeFrom="margin">
+                  <wp14:pctHeight>0</wp14:pctHeight>
+                </wp14:sizeRelV>
+              </wp:anchor>
+            </w:drawing>
+          </mc:Choice>
+          <mc:Fallback>
+            <w:pict>
+              <v:oval w14:anchorId="52B1CB25" id="Oval 25" o:spid="_x0000_s1026" style="position:absolute;margin-left:237.8pt;margin-top:310.25pt;width:92.55pt;height:73.65pt;z-index:251687936;visibility:visible;mso-wrap-style:square;mso-width-percent:0;mso-height-percent:0;mso-wrap-distance-left:9pt;mso-wrap-distance-top:0;mso-wrap-distance-right:9pt;mso-wrap-distance-bottom:0;mso-position-horizontal:absolute;mso-position-horizontal-relative:text;mso-position-vertical:absolute;mso-position-vertical-relative:text;mso-width-percent:0;mso-height-percent:0;mso-width-relative:margin;mso-height-relative:margin;v-text-anchor:middle" o:gfxdata="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" fillcolor="#4472c4 [3204]" strokecolor="#1f3763 [1604]" strokeweight="1pt">
+                <v:stroke joinstyle="miter"/>
+              </v:oval>
+            </w:pict>
+          </mc:Fallback>
+        </mc:AlternateContent>
+      </w:r>
+      <w:r>
+        <mc:AlternateContent>
+          <mc:Choice Requires="wps">
+            <w:drawing>
+              <wp:anchor distT="0" distB="0" distL="114300" distR="114300" simplePos="0" relativeHeight="251686912" behindDoc="0" locked="0" layoutInCell="1" allowOverlap="1" wp14:anchorId="79EF80B7" wp14:editId="65C2F6B8">
+                <wp:simplePos x="0" y="0"/>
+                <wp:positionH relativeFrom="column">
+                  <wp:posOffset>2835275</wp:posOffset>
+                </wp:positionH>
+                <wp:positionV relativeFrom="paragraph">
+                  <wp:posOffset>3853453</wp:posOffset>
+                </wp:positionV>
+                <wp:extent cx="1475014" cy="1104900"/>
+                <wp:effectExtent l="0" t="0" r="11430" b="19050"/>
+                <wp:wrapNone/>
+                <wp:docPr id="24" name="Rectangle: Rounded Corners 24"/>
+                <wp:cNvGraphicFramePr/>
+                <a:graphic xmlns:a="http://schemas.openxmlformats.org/drawingml/2006/main">
+                  <a:graphicData uri="http://schemas.microsoft.com/office/word/2010/wordprocessingShape">
+                    <wps:wsp>
+                      <wps:cNvSpPr/>
+                      <wps:spPr>
+                        <a:xfrm>
+                          <a:off x="0" y="0"/>
+                          <a:ext cx="1475014" cy="1104900"/>
+                        </a:xfrm>
+                        <a:prstGeom prst="roundRect">
+                          <a:avLst/>
+                        </a:prstGeom>
+                        <a:solidFill>
+                          <a:schemeClr val="accent3">
+                            <a:lumMod val="75000"/>
+                          </a:schemeClr>
+                        </a:solidFill>
+                      </wps:spPr>
+                      <wps:style>
+                        <a:lnRef idx="2">
+                          <a:schemeClr val="accent1">
+                            <a:shade val="50000"/>
+                          </a:schemeClr>
+                        </a:lnRef>
+                        <a:fillRef idx="1">
+                          <a:schemeClr val="accent1"/>
+                        </a:fillRef>
+                        <a:effectRef idx="0">
+                          <a:schemeClr val="accent1"/>
+                        </a:effectRef>
+                        <a:fontRef idx="minor">
+                          <a:schemeClr val="lt1"/>
+                        </a:fontRef>
+                      </wps:style>
+                      <wps:bodyPr rot="0" spcFirstLastPara="0" vertOverflow="overflow" horzOverflow="overflow" vert="horz" wrap="square" lIns="91440" tIns="45720" rIns="91440" bIns="45720" numCol="1" spcCol="0" rtlCol="0" fromWordArt="0" anchor="ctr" anchorCtr="0" forceAA="0" compatLnSpc="1">
+                        <a:prstTxWarp prst="textNoShape">
+                          <a:avLst/>
+                        </a:prstTxWarp>
+                        <a:noAutofit/>
+                      </wps:bodyPr>
+                    </wps:wsp>
+                  </a:graphicData>
+                </a:graphic>
+                <wp14:sizeRelH relativeFrom="margin">
+                  <wp14:pctWidth>0</wp14:pctWidth>
+                </wp14:sizeRelH>
+                <wp14:sizeRelV relativeFrom="margin">
+                  <wp14:pctHeight>0</wp14:pctHeight>
+                </wp14:sizeRelV>
+              </wp:anchor>
+            </w:drawing>
+          </mc:Choice>
+          <mc:Fallback>
+            <w:pict>
+              <v:roundrect w14:anchorId="10AEAD20" id="Rectangle: Rounded Corners 24" o:spid="_x0000_s1026" style="position:absolute;margin-left:223.25pt;margin-top:303.4pt;width:116.15pt;height:87pt;z-index:251686912;visibility:visible;mso-wrap-style:square;mso-width-percent:0;mso-height-percent:0;mso-wrap-distance-left:9pt;mso-wrap-distance-top:0;mso-wrap-distance-right:9pt;mso-wrap-distance-bottom:0;mso-position-horizontal:absolute;mso-position-horizontal-relative:text;mso-position-vertical:absolute;mso-position-vertical-relative:text;mso-width-percent:0;mso-height-percent:0;mso-width-relative:margin;mso-height-relative:margin;v-text-anchor:middle" arcsize="10923f" o:gfxdata="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" fillcolor="#7b7b7b [2406]" strokecolor="#1f3763 [1604]" strokeweight="1pt">
+                <v:stroke joinstyle="miter"/>
+              </v:roundrect>
+            </w:pict>
+          </mc:Fallback>
+        </mc:AlternateContent>
+      </w:r>
+      <w:r>
+        <w:rPr>
+          <w:noProof/>
+        </w:rPr>
+        <mc:AlternateContent>
+          <mc:Choice Requires="wps">
+            <w:drawing>
+              <wp:anchor distT="0" distB="0" distL="114300" distR="114300" simplePos="0" relativeHeight="251684864" behindDoc="0" locked="0" layoutInCell="1" allowOverlap="1" wp14:anchorId="4DC8C9C2" wp14:editId="2C6F9E2F">
+                <wp:simplePos x="0" y="0"/>
+                <wp:positionH relativeFrom="column">
+                  <wp:posOffset>2518773</wp:posOffset>
+                </wp:positionH>
+                <wp:positionV relativeFrom="paragraph">
+                  <wp:posOffset>5143137</wp:posOffset>
+                </wp:positionV>
+                <wp:extent cx="1894114" cy="1458686"/>
+                <wp:effectExtent l="0" t="0" r="11430" b="27305"/>
+                <wp:wrapNone/>
+                <wp:docPr id="23" name="Rectangle: Rounded Corners 23"/>
+                <wp:cNvGraphicFramePr/>
+                <a:graphic xmlns:a="http://schemas.openxmlformats.org/drawingml/2006/main">
+                  <a:graphicData uri="http://schemas.microsoft.com/office/word/2010/wordprocessingShape">
+                    <wps:wsp>
+                      <wps:cNvSpPr/>
+                      <wps:spPr>
+                        <a:xfrm>
+                          <a:off x="0" y="0"/>
+                          <a:ext cx="1894114" cy="1458686"/>
+                        </a:xfrm>
+                        <a:prstGeom prst="roundRect">
+                          <a:avLst/>
+                        </a:prstGeom>
+                        <a:solidFill>
+                          <a:schemeClr val="accent2">
+                            <a:lumMod val="60000"/>
+                            <a:lumOff val="40000"/>
+                          </a:schemeClr>
+                        </a:solidFill>
+                      </wps:spPr>
+                      <wps:style>
+                        <a:lnRef idx="2">
+                          <a:schemeClr val="accent1">
+                            <a:shade val="50000"/>
+                          </a:schemeClr>
+                        </a:lnRef>
+                        <a:fillRef idx="1">
+                          <a:schemeClr val="accent1"/>
+                        </a:fillRef>
+                        <a:effectRef idx="0">
+                          <a:schemeClr val="accent1"/>
+                        </a:effectRef>
+                        <a:fontRef idx="minor">
+                          <a:schemeClr val="lt1"/>
+                        </a:fontRef>
+                      </wps:style>
+                      <wps:txbx>
+                        <w:txbxContent>
+                          <w:p>
+                            <w:pPr>
+                              <w:jc w:val="center"/>
+                            </w:pPr>
+                            <w:proofErr w:type="spellStart"/>
+                            <w:proofErr w:type="gramStart"/>
+                            <w:r>
+                              <w:t>index</w:t>
+                            </w:r>
+                            <w:r>
+                              <w:t>.cshtml</w:t>
+                            </w:r>
+                            <w:proofErr w:type="spellEnd"/>
+                            <w:proofErr w:type="gramEnd"/>
+                          </w:p>
+                          <w:p>
+                            <w:pPr>
+                              <w:jc w:val="center"/>
+                            </w:pPr>
+                            <w:r>
+                              <w:t>[</w:t>
+                            </w:r>
+                            <w:proofErr w:type="spellStart"/>
+                            <w:r>
+                              <w:t>ViewBag</w:t>
+                            </w:r>
+                            <w:proofErr w:type="spellEnd"/>
+                            <w:r>
+                              <w:t xml:space="preserve">, </w:t>
+                            </w:r>
+                            <w:proofErr w:type="spellStart"/>
+                            <w:r>
+                              <w:t>ViewData</w:t>
+                            </w:r>
+                            <w:proofErr w:type="spellEnd"/>
+                            <w:r>
+                              <w:t>]</w:t>
+                            </w:r>
+                          </w:p>
+                        </w:txbxContent>
+                      </wps:txbx>
+                      <wps:bodyPr rot="0" spcFirstLastPara="0" vertOverflow="overflow" horzOverflow="overflow" vert="horz" wrap="square" lIns="91440" tIns="45720" rIns="91440" bIns="45720" numCol="1" spcCol="0" rtlCol="0" fromWordArt="0" anchor="ctr" anchorCtr="0" forceAA="0" compatLnSpc="1">
+                        <a:prstTxWarp prst="textNoShape">
+                          <a:avLst/>
+                        </a:prstTxWarp>
+                        <a:noAutofit/>
+                      </wps:bodyPr>
+                    </wps:wsp>
+                  </a:graphicData>
+                </a:graphic>
+              </wp:anchor>
+            </w:drawing>
+          </mc:Choice>
+          <mc:Fallback>
+            <w:pict>
+              <v:roundrect w14:anchorId="4DC8C9C2" id="Rectangle: Rounded Corners 23" o:spid="_x0000_s1026" style="position:absolute;margin-left:198.35pt;margin-top:404.95pt;width:149.15pt;height:114.85pt;z-index:251684864;visibility:visible;mso-wrap-style:square;mso-wrap-distance-left:9pt;mso-wrap-distance-top:0;mso-wrap-distance-right:9pt;mso-wrap-distance-bottom:0;mso-position-horizontal:absolute;mso-position-horizontal-relative:text;mso-position-vertical:absolute;mso-position-vertical-relative:text;v-text-anchor:middle" arcsize="10923f" o:gfxdata="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" fillcolor="#f4b083 [1941]" strokecolor="#1f3763 [1604]" strokeweight="1pt">
+                <v:stroke joinstyle="miter"/>
+                <v:textbox>
+                  <w:txbxContent>
+                    <w:p>
+                      <w:pPr>
+                        <w:jc w:val="center"/>
+                      </w:pPr>
+                      <w:proofErr w:type="spellStart"/>
+                      <w:proofErr w:type="gramStart"/>
+                      <w:r>
+                        <w:t>index</w:t>
+                      </w:r>
+                      <w:r>
+                        <w:t>.cshtml</w:t>
+                      </w:r>
+                      <w:proofErr w:type="spellEnd"/>
+                      <w:proofErr w:type="gramEnd"/>
+                    </w:p>
+                    <w:p>
+                      <w:pPr>
+                        <w:jc w:val="center"/>
+                      </w:pPr>
+                      <w:r>
+                        <w:t>[</w:t>
+                      </w:r>
+                      <w:proofErr w:type="spellStart"/>
+                      <w:r>
+                        <w:t>ViewBag</w:t>
+                      </w:r>
+                      <w:proofErr w:type="spellEnd"/>
+                      <w:r>
+                        <w:t xml:space="preserve">, </w:t>
+                      </w:r>
+                      <w:proofErr w:type="spellStart"/>
+                      <w:r>
+                        <w:t>ViewData</w:t>
+                      </w:r>
+                      <w:proofErr w:type="spellEnd"/>
+                      <w:r>
+                        <w:t>]</w:t>
+                      </w:r>
+                    </w:p>
+                  </w:txbxContent>
+                </v:textbox>
+              </v:roundrect>
+            </w:pict>
+          </mc:Fallback>
+        </mc:AlternateContent>
+      </w:r>
+      <w:r>
+        <w:rPr>
+          <w:noProof/>
+        </w:rPr>
+        <mc:AlternateContent>
+          <mc:Choice Requires="wps">
+            <w:drawing>
+              <wp:anchor distT="0" distB="0" distL="114300" distR="114300" simplePos="0" relativeHeight="251681792" behindDoc="0" locked="0" layoutInCell="1" allowOverlap="1" wp14:anchorId="1B6DE3B8" wp14:editId="18AED716">
+                <wp:simplePos x="0" y="0"/>
+                <wp:positionH relativeFrom="column">
+                  <wp:posOffset>2813957</wp:posOffset>
+                </wp:positionH>
+                <wp:positionV relativeFrom="paragraph">
+                  <wp:posOffset>375557</wp:posOffset>
+                </wp:positionV>
+                <wp:extent cx="1175657" cy="935899"/>
+                <wp:effectExtent l="0" t="0" r="24765" b="17145"/>
+                <wp:wrapNone/>
+                <wp:docPr id="21" name="Oval 21"/>
+                <wp:cNvGraphicFramePr/>
+                <a:graphic xmlns:a="http://schemas.openxmlformats.org/drawingml/2006/main">
+                  <a:graphicData uri="http://schemas.microsoft.com/office/word/2010/wordprocessingShape">
+                    <wps:wsp>
+                      <wps:cNvSpPr/>
+                      <wps:spPr>
+                        <a:xfrm>
+                          <a:off x="0" y="0"/>
+                          <a:ext cx="1175657" cy="935899"/>
+                        </a:xfrm>
+                        <a:prstGeom prst="ellipse">
+                          <a:avLst/>
+                        </a:prstGeom>
+                      </wps:spPr>
+                      <wps:style>
+                        <a:lnRef idx="2">
+                          <a:schemeClr val="accent1">
+                            <a:shade val="50000"/>
+                          </a:schemeClr>
+                        </a:lnRef>
+                        <a:fillRef idx="1">
+                          <a:schemeClr val="accent1"/>
+                        </a:fillRef>
+                        <a:effectRef idx="0">
+                          <a:schemeClr val="accent1"/>
+                        </a:effectRef>
+                        <a:fontRef idx="minor">
+                          <a:schemeClr val="lt1"/>
+                        </a:fontRef>
+                      </wps:style>
+                      <wps:bodyPr rot="0" spcFirstLastPara="0" vertOverflow="overflow" horzOverflow="overflow" vert="horz" wrap="square" lIns="91440" tIns="45720" rIns="91440" bIns="45720" numCol="1" spcCol="0" rtlCol="0" fromWordArt="0" anchor="ctr" anchorCtr="0" forceAA="0" compatLnSpc="1">
+                        <a:prstTxWarp prst="textNoShape">
+                          <a:avLst/>
+                        </a:prstTxWarp>
+                        <a:noAutofit/>
+                      </wps:bodyPr>
+                    </wps:wsp>
+                  </a:graphicData>
+                </a:graphic>
+                <wp14:sizeRelH relativeFrom="margin">
+                  <wp14:pctWidth>0</wp14:pctWidth>
+                </wp14:sizeRelH>
+                <wp14:sizeRelV relativeFrom="margin">
+                  <wp14:pctHeight>0</wp14:pctHeight>
+                </wp14:sizeRelV>
+              </wp:anchor>
+            </w:drawing>
+          </mc:Choice>
+          <mc:Fallback>
+            <w:pict>
+              <v:oval w14:anchorId="21A99ECF" id="Oval 21" o:spid="_x0000_s1026" style="position:absolute;margin-left:221.55pt;margin-top:29.55pt;width:92.55pt;height:73.7pt;z-index:251681792;visibility:visible;mso-wrap-style:square;mso-width-percent:0;mso-height-percent:0;mso-wrap-distance-left:9pt;mso-wrap-distance-top:0;mso-wrap-distance-right:9pt;mso-wrap-distance-bottom:0;mso-position-horizontal:absolute;mso-position-horizontal-relative:text;mso-position-vertical:absolute;mso-position-vertical-relative:text;mso-width-percent:0;mso-height-percent:0;mso-width-relative:margin;mso-height-relative:margin;v-text-anchor:middle" o:gfxdata="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" fillcolor="#4472c4 [3204]" strokecolor="#1f3763 [1604]" strokeweight="1pt">
+                <v:stroke joinstyle="miter"/>
+              </v:oval>
+            </w:pict>
+          </mc:Fallback>
+        </mc:AlternateContent>
+      </w:r>
+      <w:bookmarkStart w:id="0" w:name="_GoBack"/>
+      <w:r>
+        <w:rPr>
+          <w:noProof/>
+        </w:rPr>
+        <mc:AlternateContent>
+          <mc:Choice Requires="wps">
+            <w:drawing>
+              <wp:anchor distT="0" distB="0" distL="114300" distR="114300" simplePos="0" relativeHeight="251676672" behindDoc="0" locked="0" layoutInCell="1" allowOverlap="1" wp14:anchorId="55868CA2" wp14:editId="2C009D69">
+                <wp:simplePos x="0" y="0"/>
+                <wp:positionH relativeFrom="column">
+                  <wp:posOffset>2628901</wp:posOffset>
+                </wp:positionH>
+                <wp:positionV relativeFrom="paragraph">
+                  <wp:posOffset>288471</wp:posOffset>
+                </wp:positionV>
+                <wp:extent cx="1475014" cy="1104900"/>
+                <wp:effectExtent l="0" t="0" r="11430" b="19050"/>
+                <wp:wrapNone/>
+                <wp:docPr id="16" name="Rectangle: Rounded Corners 16"/>
+                <wp:cNvGraphicFramePr/>
+                <a:graphic xmlns:a="http://schemas.openxmlformats.org/drawingml/2006/main">
+                  <a:graphicData uri="http://schemas.microsoft.com/office/word/2010/wordprocessingShape">
+                    <wps:wsp>
+                      <wps:cNvSpPr/>
+                      <wps:spPr>
+                        <a:xfrm>
+                          <a:off x="0" y="0"/>
+                          <a:ext cx="1475014" cy="1104900"/>
+                        </a:xfrm>
+                        <a:prstGeom prst="roundRect">
+                          <a:avLst/>
+                        </a:prstGeom>
+                        <a:solidFill>
+                          <a:schemeClr val="accent3">
+                            <a:lumMod val="75000"/>
+                          </a:schemeClr>
+                        </a:solidFill>
+                      </wps:spPr>
+                      <wps:style>
+                        <a:lnRef idx="2">
+                          <a:schemeClr val="accent1">
+                            <a:shade val="50000"/>
+                          </a:schemeClr>
+                        </a:lnRef>
+                        <a:fillRef idx="1">
+                          <a:schemeClr val="accent1"/>
+                        </a:fillRef>
+                        <a:effectRef idx="0">
+                          <a:schemeClr val="accent1"/>
+                        </a:effectRef>
+                        <a:fontRef idx="minor">
+                          <a:schemeClr val="lt1"/>
+                        </a:fontRef>
+                      </wps:style>
+                      <wps:bodyPr rot="0" spcFirstLastPara="0" vertOverflow="overflow" horzOverflow="overflow" vert="horz" wrap="square" lIns="91440" tIns="45720" rIns="91440" bIns="45720" numCol="1" spcCol="0" rtlCol="0" fromWordArt="0" anchor="ctr" anchorCtr="0" forceAA="0" compatLnSpc="1">
+                        <a:prstTxWarp prst="textNoShape">
+                          <a:avLst/>
+                        </a:prstTxWarp>
+                        <a:noAutofit/>
+                      </wps:bodyPr>
+                    </wps:wsp>
+                  </a:graphicData>
+                </a:graphic>
+                <wp14:sizeRelH relativeFrom="margin">
+                  <wp14:pctWidth>0</wp14:pctWidth>
+                </wp14:sizeRelH>
+                <wp14:sizeRelV relativeFrom="margin">
+                  <wp14:pctHeight>0</wp14:pctHeight>
+                </wp14:sizeRelV>
+              </wp:anchor>
+            </w:drawing>
+          </mc:Choice>
+          <mc:Fallback>
+            <w:pict>
+              <v:roundrect w14:anchorId="2B718DB4" id="Rectangle: Rounded Corners 16" o:spid="_x0000_s1026" style="position:absolute;margin-left:207pt;margin-top:22.7pt;width:116.15pt;height:87pt;z-index:251676672;visibility:visible;mso-wrap-style:square;mso-width-percent:0;mso-height-percent:0;mso-wrap-distance-left:9pt;mso-wrap-distance-top:0;mso-wrap-distance-right:9pt;mso-wrap-distance-bottom:0;mso-position-horizontal:absolute;mso-position-horizontal-relative:text;mso-position-vertical:absolute;mso-position-vertical-relative:text;mso-width-percent:0;mso-height-percent:0;mso-width-relative:margin;mso-height-relative:margin;v-text-anchor:middle" arcsize="10923f" o:gfxdata="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" fillcolor="#7b7b7b [2406]" strokecolor="#1f3763 [1604]" strokeweight="1pt">
+                <v:stroke joinstyle="miter"/>
+              </v:roundrect>
+            </w:pict>
+          </mc:Fallback>
+        </mc:AlternateContent>
+      </w:r>
+      <w:bookmarkEnd w:id="0"/>
+      <w:r>
+        <w:rPr>
+          <w:noProof/>
+        </w:rPr>
+        <mc:AlternateContent>
+          <mc:Choice Requires="wps">
+            <w:drawing>
+              <wp:anchor distT="0" distB="0" distL="114300" distR="114300" simplePos="0" relativeHeight="251682816" behindDoc="0" locked="0" layoutInCell="1" allowOverlap="1" wp14:anchorId="410C34D0" wp14:editId="5BB2471C">
+                <wp:simplePos x="0" y="0"/>
+                <wp:positionH relativeFrom="column">
+                  <wp:posOffset>2362200</wp:posOffset>
+                </wp:positionH>
+                <wp:positionV relativeFrom="paragraph">
+                  <wp:posOffset>-174171</wp:posOffset>
+                </wp:positionV>
+                <wp:extent cx="1986643" cy="462642"/>
+                <wp:effectExtent l="0" t="0" r="13970" b="13970"/>
+                <wp:wrapNone/>
+                <wp:docPr id="22" name="Text Box 22"/>
+                <wp:cNvGraphicFramePr/>
+                <a:graphic xmlns:a="http://schemas.openxmlformats.org/drawingml/2006/main">
+                  <a:graphicData uri="http://schemas.microsoft.com/office/word/2010/wordprocessingShape">
+                    <wps:wsp>
+                      <wps:cNvSpPr txBox="1"/>
+                      <wps:spPr>
+                        <a:xfrm>
+                          <a:off x="0" y="0"/>
+                          <a:ext cx="1986643" cy="462642"/>
+                        </a:xfrm>
+                        <a:prstGeom prst="rect">
+                          <a:avLst/>
+                        </a:prstGeom>
+                        <a:solidFill>
+                          <a:schemeClr val="lt1"/>
+                        </a:solidFill>
+                        <a:ln w="6350">
+                          <a:solidFill>
+                            <a:prstClr val="black"/>
+                          </a:solidFill>
+                        </a:ln>
+                      </wps:spPr>
+                      <wps:txbx>
+                        <w:txbxContent>
+                          <w:p>
+                            <w:r>
+                              <w:t>Configure the container to store specific type of data</w:t>
+                            </w:r>
+                          </w:p>
+                        </w:txbxContent>
+                      </wps:txbx>
+                      <wps:bodyPr rot="0" spcFirstLastPara="0" vertOverflow="overflow" horzOverflow="overflow" vert="horz" wrap="square" lIns="91440" tIns="45720" rIns="91440" bIns="45720" numCol="1" spcCol="0" rtlCol="0" fromWordArt="0" anchor="t" anchorCtr="0" forceAA="0" compatLnSpc="1">
+                        <a:prstTxWarp prst="textNoShape">
+                          <a:avLst/>
+                        </a:prstTxWarp>
+                        <a:noAutofit/>
+                      </wps:bodyPr>
+                    </wps:wsp>
+                  </a:graphicData>
+                </a:graphic>
+                <wp14:sizeRelV relativeFrom="margin">
+                  <wp14:pctHeight>0</wp14:pctHeight>
+                </wp14:sizeRelV>
+              </wp:anchor>
+            </w:drawing>
+          </mc:Choice>
+          <mc:Fallback>
+            <w:pict>
+              <v:shapetype w14:anchorId="410C34D0" id="_x0000_t202" coordsize="21600,21600" o:spt="202" path="m,l,21600r21600,l21600,xe">
+                <v:stroke joinstyle="miter"/>
+                <v:path gradientshapeok="t" o:connecttype="rect"/>
+              </v:shapetype>
+              <v:shape id="Text Box 22" o:spid="_x0000_s1027" type="#_x0000_t202" style="position:absolute;margin-left:186pt;margin-top:-13.7pt;width:156.45pt;height:36.45pt;z-index:251682816;visibility:visible;mso-wrap-style:square;mso-height-percent:0;mso-wrap-distance-left:9pt;mso-wrap-distance-top:0;mso-wrap-distance-right:9pt;mso-wrap-distance-bottom:0;mso-position-horizontal:absolute;mso-position-horizontal-relative:text;mso-position-vertical:absolute;mso-position-vertical-relative:text;mso-height-percent:0;mso-height-relative:margin;v-text-anchor:top" o:gfxdata="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" fillcolor="white [3201]" strokeweight=".5pt">
+                <v:textbox>
+                  <w:txbxContent>
+                    <w:p>
+                      <w:r>
+                        <w:t>Configure the container to store specific type of data</w:t>
+                      </w:r>
+                    </w:p>
+                  </w:txbxContent>
+                </v:textbox>
+              </v:shape>
+            </w:pict>
+          </mc:Fallback>
+        </mc:AlternateContent>
+      </w:r>
+      <w:r>
+        <w:rPr>
+          <w:noProof/>
+        </w:rPr>
+        <mc:AlternateContent>
+          <mc:Choice Requires="wps">
+            <w:drawing>
+              <wp:anchor distT="0" distB="0" distL="114300" distR="114300" simplePos="0" relativeHeight="251680768" behindDoc="0" locked="0" layoutInCell="1" allowOverlap="1" wp14:anchorId="6CFF3AD3" wp14:editId="294D7082">
+                <wp:simplePos x="0" y="0"/>
+                <wp:positionH relativeFrom="column">
+                  <wp:posOffset>3761014</wp:posOffset>
+                </wp:positionH>
+                <wp:positionV relativeFrom="paragraph">
+                  <wp:posOffset>1464129</wp:posOffset>
+                </wp:positionV>
+                <wp:extent cx="5443" cy="451757"/>
+                <wp:effectExtent l="76200" t="0" r="71120" b="62865"/>
+                <wp:wrapNone/>
+                <wp:docPr id="20" name="Straight Arrow Connector 20"/>
+                <wp:cNvGraphicFramePr/>
+                <a:graphic xmlns:a="http://schemas.openxmlformats.org/drawingml/2006/main">
+                  <a:graphicData uri="http://schemas.microsoft.com/office/word/2010/wordprocessingShape">
+                    <wps:wsp>
+                      <wps:cNvCnPr/>
+                      <wps:spPr>
+                        <a:xfrm>
+                          <a:off x="0" y="0"/>
+                          <a:ext cx="5443" cy="451757"/>
+                        </a:xfrm>
+                        <a:prstGeom prst="straightConnector1">
+                          <a:avLst/>
+                        </a:prstGeom>
+                        <a:ln>
+                          <a:solidFill>
+                            <a:schemeClr val="tx1"/>
+                          </a:solidFill>
+                          <a:tailEnd type="triangle"/>
+                        </a:ln>
+                      </wps:spPr>
+                      <wps:style>
+                        <a:lnRef idx="1">
+                          <a:schemeClr val="accent1"/>
+                        </a:lnRef>
+                        <a:fillRef idx="0">
+                          <a:schemeClr val="accent1"/>
+                        </a:fillRef>
+                        <a:effectRef idx="0">
+                          <a:schemeClr val="accent1"/>
+                        </a:effectRef>
+                        <a:fontRef idx="minor">
+                          <a:schemeClr val="tx1"/>
+                        </a:fontRef>
+                      </wps:style>
+                      <wps:bodyPr/>
+                    </wps:wsp>
+                  </a:graphicData>
+                </a:graphic>
+              </wp:anchor>
+            </w:drawing>
+          </mc:Choice>
+          <mc:Fallback>
+            <w:pict>
+              <v:shapetype w14:anchorId="5F74FC3D" id="_x0000_t32" coordsize="21600,21600" o:spt="32" o:oned="t" path="m,l21600,21600e" filled="f">
+                <v:path arrowok="t" fillok="f" o:connecttype="none"/>
+                <o:lock v:ext="edit" shapetype="t"/>
+              </v:shapetype>
+              <v:shape id="Straight Arrow Connector 20" o:spid="_x0000_s1026" type="#_x0000_t32" style="position:absolute;margin-left:296.15pt;margin-top:115.3pt;width:.45pt;height:35.55pt;z-index:251680768;visibility:visible;mso-wrap-style:square;mso-wrap-distance-left:9pt;mso-wrap-distance-top:0;mso-wrap-distance-right:9pt;mso-wrap-distance-bottom:0;mso-position-horizontal:absolute;mso-position-horizontal-relative:text;mso-position-vertical:absolute;mso-position-vertical-relative:text" o:gfxdata="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" strokecolor="black [3213]" strokeweight=".5pt">
+                <v:stroke endarrow="block" joinstyle="miter"/>
+              </v:shape>
+            </w:pict>
+          </mc:Fallback>
+        </mc:AlternateContent>
+      </w:r>
+      <w:r>
+        <w:rPr>
+          <w:noProof/>
+        </w:rPr>
+        <mc:AlternateContent>
+          <mc:Choice Requires="wps">
+            <w:drawing>
+              <wp:anchor distT="0" distB="0" distL="114300" distR="114300" simplePos="0" relativeHeight="251679744" behindDoc="0" locked="0" layoutInCell="1" allowOverlap="1" wp14:anchorId="50A0359E" wp14:editId="3B635226">
+                <wp:simplePos x="0" y="0"/>
+                <wp:positionH relativeFrom="column">
+                  <wp:posOffset>4131129</wp:posOffset>
+                </wp:positionH>
+                <wp:positionV relativeFrom="paragraph">
+                  <wp:posOffset>669471</wp:posOffset>
+                </wp:positionV>
+                <wp:extent cx="506185" cy="5443"/>
+                <wp:effectExtent l="38100" t="76200" r="0" b="90170"/>
+                <wp:wrapNone/>
+                <wp:docPr id="19" name="Straight Arrow Connector 19"/>
+                <wp:cNvGraphicFramePr/>
+                <a:graphic xmlns:a="http://schemas.openxmlformats.org/drawingml/2006/main">
+                  <a:graphicData uri="http://schemas.microsoft.com/office/word/2010/wordprocessingShape">
+                    <wps:wsp>
+                      <wps:cNvCnPr/>
+                      <wps:spPr>
+                        <a:xfrm flipH="1" flipV="1">
+                          <a:off x="0" y="0"/>
+                          <a:ext cx="506185" cy="5443"/>
+                        </a:xfrm>
+                        <a:prstGeom prst="straightConnector1">
+                          <a:avLst/>
+                        </a:prstGeom>
+                        <a:ln>
+                          <a:solidFill>
+                            <a:schemeClr val="tx1"/>
+                          </a:solidFill>
+                          <a:tailEnd type="triangle"/>
+                        </a:ln>
+                      </wps:spPr>
+                      <wps:style>
+                        <a:lnRef idx="1">
+                          <a:schemeClr val="accent1"/>
+                        </a:lnRef>
+                        <a:fillRef idx="0">
+                          <a:schemeClr val="accent1"/>
+                        </a:fillRef>
+                        <a:effectRef idx="0">
+                          <a:schemeClr val="accent1"/>
+                        </a:effectRef>
+                        <a:fontRef idx="minor">
+                          <a:schemeClr val="tx1"/>
+                        </a:fontRef>
+                      </wps:style>
+                      <wps:bodyPr/>
+                    </wps:wsp>
+                  </a:graphicData>
+                </a:graphic>
+              </wp:anchor>
+            </w:drawing>
+          </mc:Choice>
+          <mc:Fallback>
+            <w:pict>
+              <v:shape w14:anchorId="13EB3647" id="Straight Arrow Connector 19" o:spid="_x0000_s1026" type="#_x0000_t32" style="position:absolute;margin-left:325.3pt;margin-top:52.7pt;width:39.85pt;height:.45pt;flip:x y;z-index:251679744;visibility:visible;mso-wrap-style:square;mso-wrap-distance-left:9pt;mso-wrap-distance-top:0;mso-wrap-distance-right:9pt;mso-wrap-distance-bottom:0;mso-position-horizontal:absolute;mso-position-horizontal-relative:text;mso-position-vertical:absolute;mso-position-vertical-relative:text" o:gfxdata="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" strokecolor="black [3213]" strokeweight=".5pt">
+                <v:stroke endarrow="block" joinstyle="miter"/>
+              </v:shape>
+            </w:pict>
+          </mc:Fallback>
+        </mc:AlternateContent>
+      </w:r>
+      <w:r>
+        <w:rPr>
+          <w:noProof/>
+        </w:rPr>
+        <mc:AlternateContent>
+          <mc:Choice Requires="wps">
+            <w:drawing>
+              <wp:anchor distT="0" distB="0" distL="114300" distR="114300" simplePos="0" relativeHeight="251678720" behindDoc="0" locked="0" layoutInCell="1" allowOverlap="1" wp14:anchorId="0CC07EDC" wp14:editId="710DEFEB">
+                <wp:simplePos x="0" y="0"/>
+                <wp:positionH relativeFrom="column">
+                  <wp:posOffset>4060371</wp:posOffset>
+                </wp:positionH>
+                <wp:positionV relativeFrom="paragraph">
+                  <wp:posOffset>413657</wp:posOffset>
+                </wp:positionV>
+                <wp:extent cx="625929" cy="10886"/>
+                <wp:effectExtent l="0" t="76200" r="22225" b="84455"/>
+                <wp:wrapNone/>
+                <wp:docPr id="18" name="Straight Arrow Connector 18"/>
+                <wp:cNvGraphicFramePr/>
+                <a:graphic xmlns:a="http://schemas.openxmlformats.org/drawingml/2006/main">
+                  <a:graphicData uri="http://schemas.microsoft.com/office/word/2010/wordprocessingShape">
+                    <wps:wsp>
+                      <wps:cNvCnPr/>
+                      <wps:spPr>
+                        <a:xfrm flipV="1">
+                          <a:off x="0" y="0"/>
+                          <a:ext cx="625929" cy="10886"/>
+                        </a:xfrm>
+                        <a:prstGeom prst="straightConnector1">
+                          <a:avLst/>
+                        </a:prstGeom>
+                        <a:ln>
+                          <a:solidFill>
+                            <a:schemeClr val="tx1"/>
+                          </a:solidFill>
+                          <a:tailEnd type="triangle"/>
+                        </a:ln>
+                      </wps:spPr>
+                      <wps:style>
+                        <a:lnRef idx="1">
+                          <a:schemeClr val="accent1"/>
+                        </a:lnRef>
+                        <a:fillRef idx="0">
+                          <a:schemeClr val="accent1"/>
+                        </a:fillRef>
+                        <a:effectRef idx="0">
+                          <a:schemeClr val="accent1"/>
+                        </a:effectRef>
+                        <a:fontRef idx="minor">
+                          <a:schemeClr val="tx1"/>
+                        </a:fontRef>
+                      </wps:style>
+                      <wps:bodyPr/>
+                    </wps:wsp>
+                  </a:graphicData>
+                </a:graphic>
+              </wp:anchor>
+            </w:drawing>
+          </mc:Choice>
+          <mc:Fallback>
+            <w:pict>
+              <v:shape w14:anchorId="60009E38" id="Straight Arrow Connector 18" o:spid="_x0000_s1026" type="#_x0000_t32" style="position:absolute;margin-left:319.7pt;margin-top:32.55pt;width:49.3pt;height:.85pt;flip:y;z-index:251678720;visibility:visible;mso-wrap-style:square;mso-wrap-distance-left:9pt;mso-wrap-distance-top:0;mso-wrap-distance-right:9pt;mso-wrap-distance-bottom:0;mso-position-horizontal:absolute;mso-position-horizontal-relative:text;mso-position-vertical:absolute;mso-position-vertical-relative:text" o:gfxdata="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" strokecolor="black [3213]" strokeweight=".5pt">
+                <v:stroke endarrow="block" joinstyle="miter"/>
+              </v:shape>
+            </w:pict>
+          </mc:Fallback>
+        </mc:AlternateContent>
+      </w:r>
+      <w:r>
+        <w:rPr>
+          <w:noProof/>
+        </w:rPr>
+        <mc:AlternateContent>
+          <mc:Choice Requires="wps">
+            <w:drawing>
+              <wp:anchor distT="0" distB="0" distL="114300" distR="114300" simplePos="0" relativeHeight="251677696" behindDoc="0" locked="0" layoutInCell="1" allowOverlap="1" wp14:anchorId="72282C18" wp14:editId="17E5502B">
+                <wp:simplePos x="0" y="0"/>
+                <wp:positionH relativeFrom="column">
+                  <wp:posOffset>3450771</wp:posOffset>
+                </wp:positionH>
+                <wp:positionV relativeFrom="paragraph">
+                  <wp:posOffset>1393371</wp:posOffset>
+                </wp:positionV>
+                <wp:extent cx="10886" cy="544286"/>
+                <wp:effectExtent l="76200" t="38100" r="65405" b="27305"/>
+                <wp:wrapNone/>
+                <wp:docPr id="17" name="Straight Arrow Connector 17"/>
+                <wp:cNvGraphicFramePr/>
+                <a:graphic xmlns:a="http://schemas.openxmlformats.org/drawingml/2006/main">
+                  <a:graphicData uri="http://schemas.microsoft.com/office/word/2010/wordprocessingShape">
+                    <wps:wsp>
+                      <wps:cNvCnPr/>
+                      <wps:spPr>
+                        <a:xfrm flipH="1" flipV="1">
+                          <a:off x="0" y="0"/>
+                          <a:ext cx="10886" cy="544286"/>
+                        </a:xfrm>
+                        <a:prstGeom prst="straightConnector1">
+                          <a:avLst/>
+                        </a:prstGeom>
+                        <a:ln>
+                          <a:solidFill>
+                            <a:schemeClr val="tx1"/>
+                          </a:solidFill>
+                          <a:tailEnd type="triangle"/>
+                        </a:ln>
+                      </wps:spPr>
+                      <wps:style>
+                        <a:lnRef idx="1">
+                          <a:schemeClr val="accent1"/>
+                        </a:lnRef>
+                        <a:fillRef idx="0">
+                          <a:schemeClr val="accent1"/>
+                        </a:fillRef>
+                        <a:effectRef idx="0">
+                          <a:schemeClr val="accent1"/>
+                        </a:effectRef>
+                        <a:fontRef idx="minor">
+                          <a:schemeClr val="tx1"/>
+                        </a:fontRef>
+                      </wps:style>
+                      <wps:bodyPr/>
+                    </wps:wsp>
+                  </a:graphicData>
+                </a:graphic>
+              </wp:anchor>
+            </w:drawing>
+          </mc:Choice>
+          <mc:Fallback>
+            <w:pict>
+              <v:shape w14:anchorId="559444DE" id="Straight Arrow Connector 17" o:spid="_x0000_s1026" type="#_x0000_t32" style="position:absolute;margin-left:271.7pt;margin-top:109.7pt;width:.85pt;height:42.85pt;flip:x y;z-index:251677696;visibility:visible;mso-wrap-style:square;mso-wrap-distance-left:9pt;mso-wrap-distance-top:0;mso-wrap-distance-right:9pt;mso-wrap-distance-bottom:0;mso-position-horizontal:absolute;mso-position-horizontal-relative:text;mso-position-vertical:absolute;mso-position-vertical-relative:text" o:gfxdata="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" strokecolor="black [3213]" strokeweight=".5pt">
+                <v:stroke endarrow="block" joinstyle="miter"/>
+              </v:shape>
+            </w:pict>
+          </mc:Fallback>
+        </mc:AlternateContent>
+      </w:r>
       <w:r>
         <w:rPr>
           <w:noProof/>
@@ -197,15 +1035,7 @@
                           <w:p>
                             <w:proofErr w:type="spellStart"/>
                             <w:r>
-                              <w:t>Vie</w:t>
-                            </w:r>
-                            <w:r>
-                              <w:t>wDataDictio</w:t>
-                            </w:r>
-                            <w:bookmarkStart w:id="0" w:name="_GoBack"/>
-                            <w:bookmarkEnd w:id="0"/>
-                            <w:r>
-                              <w:t>nary</w:t>
+                              <w:t>ViewDataDictionary</w:t>
                             </w:r>
                             <w:proofErr w:type="spellEnd"/>
                           </w:p>
@@ -231,25 +1061,13 @@
           </mc:Choice>
           <mc:Fallback>
             <w:pict>
-              <v:shapetype w14:anchorId="1AD17740" id="_x0000_t202" coordsize="21600,21600" o:spt="202" path="m,l,21600r21600,l21600,xe">
-                <v:stroke joinstyle="miter"/>
-                <v:path gradientshapeok="t" o:connecttype="rect"/>
-              </v:shapetype>
-              <v:shape id="Text Box 13" o:spid="_x0000_s1026" type="#_x0000_t202" style="position:absolute;margin-left:396pt;margin-top:330.45pt;width:115.25pt;height:26.15pt;z-index:251672576;visibility:visible;mso-wrap-style:square;mso-width-percent:0;mso-height-percent:0;mso-wrap-distance-left:9pt;mso-wrap-distance-top:0;mso-wrap-distance-right:9pt;mso-wrap-distance-bottom:0;mso-position-horizontal:absolute;mso-position-horizontal-relative:margin;mso-position-vertical:absolute;mso-position-vertical-relative:text;mso-width-percent:0;mso-height-percent:0;mso-width-relative:margin;mso-height-relative:margin;v-text-anchor:top" o:gfxdata="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" fillcolor="white [3201]" strokeweight=".5pt">
+              <v:shape w14:anchorId="1AD17740" id="Text Box 13" o:spid="_x0000_s1028" type="#_x0000_t202" style="position:absolute;margin-left:396pt;margin-top:330.45pt;width:115.25pt;height:26.15pt;z-index:251672576;visibility:visible;mso-wrap-style:square;mso-width-percent:0;mso-height-percent:0;mso-wrap-distance-left:9pt;mso-wrap-distance-top:0;mso-wrap-distance-right:9pt;mso-wrap-distance-bottom:0;mso-position-horizontal:absolute;mso-position-horizontal-relative:margin;mso-position-vertical:absolute;mso-position-vertical-relative:text;mso-width-percent:0;mso-height-percent:0;mso-width-relative:margin;mso-height-relative:margin;v-text-anchor:top" o:gfxdata="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" fillcolor="white [3201]" strokeweight=".5pt">
                 <v:textbox>
                   <w:txbxContent>
                     <w:p>
                       <w:proofErr w:type="spellStart"/>
                       <w:r>
-                        <w:t>Vie</w:t>
-                      </w:r>
-                      <w:r>
-                        <w:t>wDataDictio</w:t>
-                      </w:r>
-                      <w:bookmarkStart w:id="1" w:name="_GoBack"/>
-                      <w:bookmarkEnd w:id="1"/>
-                      <w:r>
-                        <w:t>nary</w:t>
+                        <w:t>ViewDataDictionary</w:t>
                       </w:r>
                       <w:proofErr w:type="spellEnd"/>
                     </w:p>
@@ -403,7 +1221,7 @@
           </mc:Choice>
           <mc:Fallback>
             <w:pict>
-              <v:shape w14:anchorId="01ABA1EF" id="Text Box 9" o:spid="_x0000_s1027" type="#_x0000_t202" style="position:absolute;margin-left:9.25pt;margin-top:240.4pt;width:60.45pt;height:26.15pt;z-index:251667456;visibility:visible;mso-wrap-style:square;mso-width-percent:0;mso-height-percent:0;mso-wrap-distance-left:9pt;mso-wrap-distance-top:0;mso-wrap-distance-right:9pt;mso-wrap-distance-bottom:0;mso-position-horizontal:right;mso-position-horizontal-relative:margin;mso-position-vertical:absolute;mso-position-vertical-relative:text;mso-width-percent:0;mso-height-percent:0;mso-width-relative:margin;mso-height-relative:margin;v-text-anchor:top" o:gfxdata="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" fillcolor="white [3201]" strokeweight=".5pt">
+              <v:shape w14:anchorId="01ABA1EF" id="Text Box 9" o:spid="_x0000_s1029" type="#_x0000_t202" style="position:absolute;margin-left:9.25pt;margin-top:240.4pt;width:60.45pt;height:26.15pt;z-index:251667456;visibility:visible;mso-wrap-style:square;mso-width-percent:0;mso-height-percent:0;mso-wrap-distance-left:9pt;mso-wrap-distance-top:0;mso-wrap-distance-right:9pt;mso-wrap-distance-bottom:0;mso-position-horizontal:right;mso-position-horizontal-relative:margin;mso-position-vertical:absolute;mso-position-vertical-relative:text;mso-width-percent:0;mso-height-percent:0;mso-width-relative:margin;mso-height-relative:margin;v-text-anchor:top" o:gfxdata="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" fillcolor="white [3201]" strokeweight=".5pt">
                 <v:textbox>
                   <w:txbxContent>
                     <w:p>
@@ -497,7 +1315,7 @@
         <mc:AlternateContent>
           <mc:Choice Requires="wps">
             <w:drawing>
-              <wp:anchor distT="0" distB="0" distL="114300" distR="114300" simplePos="0" relativeHeight="251668480" behindDoc="0" locked="0" layoutInCell="1" allowOverlap="1" wp14:anchorId="227242FF" wp14:editId="000C3E9F">
+              <wp:anchor distT="0" distB="0" distL="114300" distR="114300" simplePos="0" relativeHeight="251668480" behindDoc="0" locked="0" layoutInCell="1" allowOverlap="1" wp14:anchorId="227242FF" wp14:editId="6C524DBA">
                 <wp:simplePos x="0" y="0"/>
                 <wp:positionH relativeFrom="column">
                   <wp:posOffset>3673928</wp:posOffset>
@@ -552,7 +1370,7 @@
           </mc:Choice>
           <mc:Fallback>
             <w:pict>
-              <v:shape w14:anchorId="0554D2D8" id="Straight Arrow Connector 10" o:spid="_x0000_s1026" type="#_x0000_t32" style="position:absolute;margin-left:289.3pt;margin-top:210pt;width:131.55pt;height:13.3pt;flip:y;z-index:251668480;visibility:visible;mso-wrap-style:square;mso-wrap-distance-left:9pt;mso-wrap-distance-top:0;mso-wrap-distance-right:9pt;mso-wrap-distance-bottom:0;mso-position-horizontal:absolute;mso-position-horizontal-relative:text;mso-position-vertical:absolute;mso-position-vertical-relative:text" o:gfxdata="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" strokecolor="black [3213]" strokeweight=".5pt">
+              <v:shape w14:anchorId="613DC7DB" id="Straight Arrow Connector 10" o:spid="_x0000_s1026" type="#_x0000_t32" style="position:absolute;margin-left:289.3pt;margin-top:210pt;width:131.55pt;height:13.3pt;flip:y;z-index:251668480;visibility:visible;mso-wrap-style:square;mso-wrap-distance-left:9pt;mso-wrap-distance-top:0;mso-wrap-distance-right:9pt;mso-wrap-distance-bottom:0;mso-position-horizontal:absolute;mso-position-horizontal-relative:text;mso-position-vertical:absolute;mso-position-vertical-relative:text" o:gfxdata="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" strokecolor="black [3213]" strokeweight=".5pt">
                 <v:stroke endarrow="block" joinstyle="miter"/>
               </v:shape>
             </w:pict>
@@ -639,7 +1457,7 @@
           </mc:Choice>
           <mc:Fallback>
             <w:pict>
-              <v:roundrect w14:anchorId="15381E80" id="Rectangle: Rounded Corners 8" o:spid="_x0000_s1028" style="position:absolute;margin-left:413.15pt;margin-top:170.15pt;width:92.15pt;height:68.55pt;z-index:251666432;visibility:visible;mso-wrap-style:square;mso-wrap-distance-left:9pt;mso-wrap-distance-top:0;mso-wrap-distance-right:9pt;mso-wrap-distance-bottom:0;mso-position-horizontal:absolute;mso-position-horizontal-relative:text;mso-position-vertical:absolute;mso-position-vertical-relative:text;v-text-anchor:middle" arcsize="10923f" o:gfxdata="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" fillcolor="#4472c4 [3204]" strokecolor="#1f3763 [1604]" strokeweight="1pt">
+              <v:roundrect w14:anchorId="15381E80" id="Rectangle: Rounded Corners 8" o:spid="_x0000_s1030" style="position:absolute;margin-left:413.15pt;margin-top:170.15pt;width:92.15pt;height:68.55pt;z-index:251666432;visibility:visible;mso-wrap-style:square;mso-wrap-distance-left:9pt;mso-wrap-distance-top:0;mso-wrap-distance-right:9pt;mso-wrap-distance-bottom:0;mso-position-horizontal:absolute;mso-position-horizontal-relative:text;mso-position-vertical:absolute;mso-position-vertical-relative:text;v-text-anchor:middle" arcsize="10923f" o:gfxdata="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" fillcolor="#4472c4 [3204]" strokecolor="#1f3763 [1604]" strokeweight="1pt">
                 <v:stroke joinstyle="miter"/>
                 <v:textbox>
                   <w:txbxContent>
@@ -1028,6 +1846,30 @@
                               <w:t>Index</w:t>
                             </w:r>
                           </w:p>
+                          <w:p>
+                            <w:pPr>
+                              <w:jc w:val="center"/>
+                            </w:pPr>
+                            <w:r>
+                              <w:t>[</w:t>
+                            </w:r>
+                            <w:proofErr w:type="spellStart"/>
+                            <w:r>
+                              <w:t>ViewBag</w:t>
+                            </w:r>
+                            <w:proofErr w:type="spellEnd"/>
+                            <w:r>
+                              <w:t xml:space="preserve">, </w:t>
+                            </w:r>
+                            <w:proofErr w:type="spellStart"/>
+                            <w:r>
+                              <w:t>ViewData</w:t>
+                            </w:r>
+                            <w:proofErr w:type="spellEnd"/>
+                            <w:r>
+                              <w:t>]</w:t>
+                            </w:r>
+                          </w:p>
                         </w:txbxContent>
                       </wps:txbx>
                       <wps:bodyPr rot="0" spcFirstLastPara="0" vertOverflow="overflow" horzOverflow="overflow" vert="horz" wrap="square" lIns="91440" tIns="45720" rIns="91440" bIns="45720" numCol="1" spcCol="0" rtlCol="0" fromWordArt="0" anchor="ctr" anchorCtr="0" forceAA="0" compatLnSpc="1">
@@ -1044,7 +1886,7 @@
           </mc:Choice>
           <mc:Fallback>
             <w:pict>
-              <v:roundrect w14:anchorId="32867079" id="Rectangle: Rounded Corners 3" o:spid="_x0000_s1029" style="position:absolute;margin-left:163.3pt;margin-top:144.85pt;width:194.15pt;height:146.55pt;z-index:251661312;visibility:visible;mso-wrap-style:square;mso-wrap-distance-left:9pt;mso-wrap-distance-top:0;mso-wrap-distance-right:9pt;mso-wrap-distance-bottom:0;mso-position-horizontal:absolute;mso-position-horizontal-relative:text;mso-position-vertical:absolute;mso-position-vertical-relative:text;v-text-anchor:middle" arcsize="10923f" o:gfxdata="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" fillcolor="#4472c4 [3204]" strokecolor="#1f3763 [1604]" strokeweight="1pt">
+              <v:roundrect w14:anchorId="32867079" id="Rectangle: Rounded Corners 3" o:spid="_x0000_s1031" style="position:absolute;margin-left:163.3pt;margin-top:144.85pt;width:194.15pt;height:146.55pt;z-index:251661312;visibility:visible;mso-wrap-style:square;mso-wrap-distance-left:9pt;mso-wrap-distance-top:0;mso-wrap-distance-right:9pt;mso-wrap-distance-bottom:0;mso-position-horizontal:absolute;mso-position-horizontal-relative:text;mso-position-vertical:absolute;mso-position-vertical-relative:text;v-text-anchor:middle" arcsize="10923f" o:gfxdata="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" fillcolor="#4472c4 [3204]" strokecolor="#1f3763 [1604]" strokeweight="1pt">
                 <v:stroke joinstyle="miter"/>
                 <v:textbox>
                   <w:txbxContent>
@@ -1086,6 +1928,30 @@
                         <w:t>Index</w:t>
                       </w:r>
                     </w:p>
+                    <w:p>
+                      <w:pPr>
+                        <w:jc w:val="center"/>
+                      </w:pPr>
+                      <w:r>
+                        <w:t>[</w:t>
+                      </w:r>
+                      <w:proofErr w:type="spellStart"/>
+                      <w:r>
+                        <w:t>ViewBag</w:t>
+                      </w:r>
+                      <w:proofErr w:type="spellEnd"/>
+                      <w:r>
+                        <w:t xml:space="preserve">, </w:t>
+                      </w:r>
+                      <w:proofErr w:type="spellStart"/>
+                      <w:r>
+                        <w:t>ViewData</w:t>
+                      </w:r>
+                      <w:proofErr w:type="spellEnd"/>
+                      <w:r>
+                        <w:t>]</w:t>
+                      </w:r>
+                    </w:p>
                   </w:txbxContent>
                 </v:textbox>
               </v:roundrect>
@@ -1156,9 +2022,36 @@
                             </w:pPr>
                             <w:proofErr w:type="spellStart"/>
                             <w:r>
-                              <w:t>Index.cshtml</w:t>
+                              <w:t>GetProducts</w:t>
+                            </w:r>
+                            <w:r>
+                              <w:t>.cshtml</w:t>
                             </w:r>
                             <w:proofErr w:type="spellEnd"/>
+                          </w:p>
+                          <w:p>
+                            <w:pPr>
+                              <w:jc w:val="center"/>
+                            </w:pPr>
+                            <w:r>
+                              <w:t>[</w:t>
+                            </w:r>
+                            <w:proofErr w:type="spellStart"/>
+                            <w:r>
+                              <w:t>ViewBag</w:t>
+                            </w:r>
+                            <w:proofErr w:type="spellEnd"/>
+                            <w:r>
+                              <w:t xml:space="preserve">, </w:t>
+                            </w:r>
+                            <w:proofErr w:type="spellStart"/>
+                            <w:r>
+                              <w:t>ViewData</w:t>
+                            </w:r>
+                            <w:proofErr w:type="spellEnd"/>
+                            <w:r>
+                              <w:t>]</w:t>
+                            </w:r>
                           </w:p>
                         </w:txbxContent>
                       </wps:txbx>
@@ -1176,7 +2069,7 @@
           </mc:Choice>
           <mc:Fallback>
             <w:pict>
-              <v:roundrect w14:anchorId="267B73E9" id="Rectangle: Rounded Corners 2" o:spid="_x0000_s1030" style="position:absolute;margin-left:358.3pt;margin-top:-3pt;width:149.15pt;height:114.85pt;z-index:251660288;visibility:visible;mso-wrap-style:square;mso-wrap-distance-left:9pt;mso-wrap-distance-top:0;mso-wrap-distance-right:9pt;mso-wrap-distance-bottom:0;mso-position-horizontal:absolute;mso-position-horizontal-relative:text;mso-position-vertical:absolute;mso-position-vertical-relative:text;v-text-anchor:middle" arcsize="10923f" o:gfxdata="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" fillcolor="#f4b083 [1941]" strokecolor="#1f3763 [1604]" strokeweight="1pt">
+              <v:roundrect w14:anchorId="267B73E9" id="Rectangle: Rounded Corners 2" o:spid="_x0000_s1032" style="position:absolute;margin-left:358.3pt;margin-top:-3pt;width:149.15pt;height:114.85pt;z-index:251660288;visibility:visible;mso-wrap-style:square;mso-wrap-distance-left:9pt;mso-wrap-distance-top:0;mso-wrap-distance-right:9pt;mso-wrap-distance-bottom:0;mso-position-horizontal:absolute;mso-position-horizontal-relative:text;mso-position-vertical:absolute;mso-position-vertical-relative:text;v-text-anchor:middle" arcsize="10923f" o:gfxdata="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" fillcolor="#f4b083 [1941]" strokecolor="#1f3763 [1604]" strokeweight="1pt">
                 <v:stroke joinstyle="miter"/>
                 <v:textbox>
                   <w:txbxContent>
@@ -1186,9 +2079,36 @@
                       </w:pPr>
                       <w:proofErr w:type="spellStart"/>
                       <w:r>
-                        <w:t>Index.cshtml</w:t>
+                        <w:t>GetProducts</w:t>
+                      </w:r>
+                      <w:r>
+                        <w:t>.cshtml</w:t>
                       </w:r>
                       <w:proofErr w:type="spellEnd"/>
+                    </w:p>
+                    <w:p>
+                      <w:pPr>
+                        <w:jc w:val="center"/>
+                      </w:pPr>
+                      <w:r>
+                        <w:t>[</w:t>
+                      </w:r>
+                      <w:proofErr w:type="spellStart"/>
+                      <w:r>
+                        <w:t>ViewBag</w:t>
+                      </w:r>
+                      <w:proofErr w:type="spellEnd"/>
+                      <w:r>
+                        <w:t xml:space="preserve">, </w:t>
+                      </w:r>
+                      <w:proofErr w:type="spellStart"/>
+                      <w:r>
+                        <w:t>ViewData</w:t>
+                      </w:r>
+                      <w:proofErr w:type="spellEnd"/>
+                      <w:r>
+                        <w:t>]</w:t>
+                      </w:r>
                     </w:p>
                   </w:txbxContent>
                 </v:textbox>
@@ -1275,7 +2195,7 @@
           </mc:Choice>
           <mc:Fallback>
             <w:pict>
-              <v:roundrect w14:anchorId="353BA136" id="Rectangle: Rounded Corners 1" o:spid="_x0000_s1031" style="position:absolute;margin-left:8.15pt;margin-top:-2.15pt;width:140.55pt;height:113.55pt;z-index:251659264;visibility:visible;mso-wrap-style:square;mso-wrap-distance-left:9pt;mso-wrap-distance-top:0;mso-wrap-distance-right:9pt;mso-wrap-distance-bottom:0;mso-position-horizontal:absolute;mso-position-horizontal-relative:text;mso-position-vertical:absolute;mso-position-vertical-relative:text;v-text-anchor:middle" arcsize="10923f" o:gfxdata="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" fillcolor="#ed7d31 [3205]" strokecolor="#1f3763 [1604]" strokeweight="1pt">
+              <v:roundrect w14:anchorId="353BA136" id="Rectangle: Rounded Corners 1" o:spid="_x0000_s1033" style="position:absolute;margin-left:8.15pt;margin-top:-2.15pt;width:140.55pt;height:113.55pt;z-index:251659264;visibility:visible;mso-wrap-style:square;mso-wrap-distance-left:9pt;mso-wrap-distance-top:0;mso-wrap-distance-right:9pt;mso-wrap-distance-bottom:0;mso-position-horizontal:absolute;mso-position-horizontal-relative:text;mso-position-vertical:absolute;mso-position-vertical-relative:text;v-text-anchor:middle" arcsize="10923f" o:gfxdata="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" fillcolor="#ed7d31 [3205]" strokecolor="#1f3763 [1604]" strokeweight="1pt">
                 <v:stroke joinstyle="miter"/>
                 <v:textbox>
                   <w:txbxContent>
@@ -1303,6 +2223,56 @@
     </w:sectPr>
   </w:body>
 </w:document>
+</file>
+
+<file path=word/endnotes.xml><?xml version="1.0" encoding="utf-8"?>
+<w:endnotes xmlns:wpc="http://schemas.microsoft.com/office/word/2010/wordprocessingCanvas" xmlns:cx="http://schemas.microsoft.com/office/drawing/2014/chartex" xmlns:cx1="http://schemas.microsoft.com/office/drawing/2015/9/8/chartex" xmlns:cx2="http://schemas.microsoft.com/office/drawing/2015/10/21/chartex" xmlns:cx3="http://schemas.microsoft.com/office/drawing/2016/5/9/chartex" xmlns:cx4="http://schemas.microsoft.com/office/drawing/2016/5/10/chartex" xmlns:cx5="http://schemas.microsoft.com/office/drawing/2016/5/11/chartex" xmlns:cx6="http://schemas.microsoft.com/office/drawing/2016/5/12/chartex" xmlns:cx7="http://schemas.microsoft.com/office/drawing/2016/5/13/chartex" xmlns:cx8="http://schemas.microsoft.com/office/drawing/2016/5/14/chartex" xmlns:mc="http://schemas.openxmlformats.org/markup-compatibility/2006" xmlns:aink="http://schemas.microsoft.com/office/drawing/2016/ink" xmlns:am3d="http://schemas.microsoft.com/office/drawing/2017/model3d" xmlns:o="urn:schemas-microsoft-com:office:office" xmlns:r="http://schemas.openxmlformats.org/officeDocument/2006/relationships" xmlns:m="http://schemas.openxmlformats.org/officeDocument/2006/math" xmlns:v="urn:schemas-microsoft-com:vml" xmlns:wp14="http://schemas.microsoft.com/office/word/2010/wordprocessingDrawing" xmlns:wp="http://schemas.openxmlformats.org/drawingml/2006/wordprocessingDrawing" xmlns:w10="urn:schemas-microsoft-com:office:word" xmlns:w="http://schemas.openxmlformats.org/wordprocessingml/2006/main" xmlns:w14="http://schemas.microsoft.com/office/word/2010/wordml" xmlns:w15="http://schemas.microsoft.com/office/word/2012/wordml" xmlns:w16cid="http://schemas.microsoft.com/office/word/2016/wordml/cid" xmlns:w16se="http://schemas.microsoft.com/office/word/2015/wordml/symex" xmlns:wpg="http://schemas.microsoft.com/office/word/2010/wordprocessingGroup" xmlns:wpi="http://schemas.microsoft.com/office/word/2010/wordprocessingInk" xmlns:wne="http://schemas.microsoft.com/office/word/2006/wordml" xmlns:wps="http://schemas.microsoft.com/office/word/2010/wordprocessingShape" mc:Ignorable="w14 w15 w16se w16cid wp14">
+  <w:endnote w:type="separator" w:id="-1">
+    <w:p>
+      <w:pPr>
+        <w:spacing w:after="0" w:line="240" w:lineRule="auto"/>
+      </w:pPr>
+      <w:r>
+        <w:separator/>
+      </w:r>
+    </w:p>
+  </w:endnote>
+  <w:endnote w:type="continuationSeparator" w:id="0">
+    <w:p>
+      <w:pPr>
+        <w:spacing w:after="0" w:line="240" w:lineRule="auto"/>
+      </w:pPr>
+      <w:r>
+        <w:continuationSeparator/>
+      </w:r>
+    </w:p>
+  </w:endnote>
+</w:endnotes>
+</file>
+
+<file path=word/footnotes.xml><?xml version="1.0" encoding="utf-8"?>
+<w:footnotes xmlns:wpc="http://schemas.microsoft.com/office/word/2010/wordprocessingCanvas" xmlns:cx="http://schemas.microsoft.com/office/drawing/2014/chartex" xmlns:cx1="http://schemas.microsoft.com/office/drawing/2015/9/8/chartex" xmlns:cx2="http://schemas.microsoft.com/office/drawing/2015/10/21/chartex" xmlns:cx3="http://schemas.microsoft.com/office/drawing/2016/5/9/chartex" xmlns:cx4="http://schemas.microsoft.com/office/drawing/2016/5/10/chartex" xmlns:cx5="http://schemas.microsoft.com/office/drawing/2016/5/11/chartex" xmlns:cx6="http://schemas.microsoft.com/office/drawing/2016/5/12/chartex" xmlns:cx7="http://schemas.microsoft.com/office/drawing/2016/5/13/chartex" xmlns:cx8="http://schemas.microsoft.com/office/drawing/2016/5/14/chartex" xmlns:mc="http://schemas.openxmlformats.org/markup-compatibility/2006" xmlns:aink="http://schemas.microsoft.com/office/drawing/2016/ink" xmlns:am3d="http://schemas.microsoft.com/office/drawing/2017/model3d" xmlns:o="urn:schemas-microsoft-com:office:office" xmlns:r="http://schemas.openxmlformats.org/officeDocument/2006/relationships" xmlns:m="http://schemas.openxmlformats.org/officeDocument/2006/math" xmlns:v="urn:schemas-microsoft-com:vml" xmlns:wp14="http://schemas.microsoft.com/office/word/2010/wordprocessingDrawing" xmlns:wp="http://schemas.openxmlformats.org/drawingml/2006/wordprocessingDrawing" xmlns:w10="urn:schemas-microsoft-com:office:word" xmlns:w="http://schemas.openxmlformats.org/wordprocessingml/2006/main" xmlns:w14="http://schemas.microsoft.com/office/word/2010/wordml" xmlns:w15="http://schemas.microsoft.com/office/word/2012/wordml" xmlns:w16cid="http://schemas.microsoft.com/office/word/2016/wordml/cid" xmlns:w16se="http://schemas.microsoft.com/office/word/2015/wordml/symex" xmlns:wpg="http://schemas.microsoft.com/office/word/2010/wordprocessingGroup" xmlns:wpi="http://schemas.microsoft.com/office/word/2010/wordprocessingInk" xmlns:wne="http://schemas.microsoft.com/office/word/2006/wordml" xmlns:wps="http://schemas.microsoft.com/office/word/2010/wordprocessingShape" mc:Ignorable="w14 w15 w16se w16cid wp14">
+  <w:footnote w:type="separator" w:id="-1">
+    <w:p>
+      <w:pPr>
+        <w:spacing w:after="0" w:line="240" w:lineRule="auto"/>
+      </w:pPr>
+      <w:r>
+        <w:separator/>
+      </w:r>
+    </w:p>
+  </w:footnote>
+  <w:footnote w:type="continuationSeparator" w:id="0">
+    <w:p>
+      <w:pPr>
+        <w:spacing w:after="0" w:line="240" w:lineRule="auto"/>
+      </w:pPr>
+      <w:r>
+        <w:continuationSeparator/>
+      </w:r>
+    </w:p>
+  </w:footnote>
+</w:footnotes>
 </file>
 
 <file path=word/styles.xml><?xml version="1.0" encoding="utf-8"?>
@@ -1702,7 +2672,7 @@
   <w:style w:type="paragraph" w:default="1" w:styleId="Normal">
     <w:name w:val="Normal"/>
     <w:qFormat/>
-    <w:rsid w:val="00207995"/>
+    <w:rsid w:val="00FF0351"/>
   </w:style>
   <w:style w:type="character" w:default="1" w:styleId="DefaultParagraphFont">
     <w:name w:val="Default Paragraph Font"/>
@@ -1730,6 +2700,50 @@
     <w:uiPriority w:val="99"/>
     <w:semiHidden/>
     <w:unhideWhenUsed/>
+  </w:style>
+  <w:style w:type="paragraph" w:styleId="Header">
+    <w:name w:val="header"/>
+    <w:basedOn w:val="Normal"/>
+    <w:link w:val="HeaderChar"/>
+    <w:uiPriority w:val="99"/>
+    <w:unhideWhenUsed/>
+    <w:rsid w:val="002B09B5"/>
+    <w:pPr>
+      <w:tabs>
+        <w:tab w:val="center" w:pos="4680"/>
+        <w:tab w:val="right" w:pos="9360"/>
+      </w:tabs>
+      <w:spacing w:after="0" w:line="240" w:lineRule="auto"/>
+    </w:pPr>
+  </w:style>
+  <w:style w:type="character" w:customStyle="1" w:styleId="HeaderChar">
+    <w:name w:val="Header Char"/>
+    <w:basedOn w:val="DefaultParagraphFont"/>
+    <w:link w:val="Header"/>
+    <w:uiPriority w:val="99"/>
+    <w:rsid w:val="002B09B5"/>
+  </w:style>
+  <w:style w:type="paragraph" w:styleId="Footer">
+    <w:name w:val="footer"/>
+    <w:basedOn w:val="Normal"/>
+    <w:link w:val="FooterChar"/>
+    <w:uiPriority w:val="99"/>
+    <w:unhideWhenUsed/>
+    <w:rsid w:val="002B09B5"/>
+    <w:pPr>
+      <w:tabs>
+        <w:tab w:val="center" w:pos="4680"/>
+        <w:tab w:val="right" w:pos="9360"/>
+      </w:tabs>
+      <w:spacing w:after="0" w:line="240" w:lineRule="auto"/>
+    </w:pPr>
+  </w:style>
+  <w:style w:type="character" w:customStyle="1" w:styleId="FooterChar">
+    <w:name w:val="Footer Char"/>
+    <w:basedOn w:val="DefaultParagraphFont"/>
+    <w:link w:val="Footer"/>
+    <w:uiPriority w:val="99"/>
+    <w:rsid w:val="002B09B5"/>
   </w:style>
 </w:styles>
 </file>

</xml_diff>